<commit_message>
Document has been fully proofread
Should be good to go!
</commit_message>
<xml_diff>
--- a/Interation Reports/Fourth Iteration/IterationReport4.docx
+++ b/Interation Reports/Fourth Iteration/IterationReport4.docx
@@ -10,7 +10,6 @@
           <w:docPartUnique/>
         </w:docPartObj>
       </w:sdtPr>
-      <w:sdtEndPr/>
       <w:sdtContent>
         <w:p>
           <w:pPr>
@@ -145,7 +144,6 @@
                                       <w:dataBinding w:prefixMappings="xmlns:ns0='http://purl.org/dc/elements/1.1/' xmlns:ns1='http://schemas.openxmlformats.org/package/2006/metadata/core-properties' " w:xpath="/ns1:coreProperties[1]/ns0:creator[1]" w:storeItemID="{6C3C8BC8-F283-45AE-878A-BAB7291924A1}"/>
                                       <w:text/>
                                     </w:sdtPr>
-                                    <w:sdtEndPr/>
                                     <w:sdtContent>
                                       <w:r>
                                         <w:rPr>
@@ -163,8 +161,30 @@
                                         <w:rPr>
                                           <w:color w:val="FFFFFF" w:themeColor="background1"/>
                                         </w:rPr>
-                                        <w:t>Harrison, Christian McMurtrie, Timothy Nakhisa</w:t>
+                                        <w:t xml:space="preserve">Harrison, Christian </w:t>
                                       </w:r>
+                                      <w:proofErr w:type="spellStart"/>
+                                      <w:r>
+                                        <w:rPr>
+                                          <w:color w:val="FFFFFF" w:themeColor="background1"/>
+                                        </w:rPr>
+                                        <w:t>McMurtrie</w:t>
+                                      </w:r>
+                                      <w:proofErr w:type="spellEnd"/>
+                                      <w:r>
+                                        <w:rPr>
+                                          <w:color w:val="FFFFFF" w:themeColor="background1"/>
+                                        </w:rPr>
+                                        <w:t xml:space="preserve">, Timothy </w:t>
+                                      </w:r>
+                                      <w:proofErr w:type="spellStart"/>
+                                      <w:r>
+                                        <w:rPr>
+                                          <w:color w:val="FFFFFF" w:themeColor="background1"/>
+                                        </w:rPr>
+                                        <w:t>Nakhisa</w:t>
+                                      </w:r>
+                                      <w:proofErr w:type="spellEnd"/>
                                     </w:sdtContent>
                                   </w:sdt>
                                   <w:r>
@@ -210,7 +230,6 @@
                                       <w:dataBinding w:prefixMappings="xmlns:ns0='http://schemas.microsoft.com/office/2006/coverPageProps' " w:xpath="/ns0:CoverPageProperties[1]/ns0:CompanyAddress[1]" w:storeItemID="{55AF091B-3C7A-41E3-B477-F2FDAA23CFDA}"/>
                                       <w:text/>
                                     </w:sdtPr>
-                                    <w:sdtEndPr/>
                                     <w:sdtContent>
                                       <w:r>
                                         <w:rPr>
@@ -305,7 +324,6 @@
                                       <w:dataBinding w:prefixMappings="xmlns:ns0='http://purl.org/dc/elements/1.1/' xmlns:ns1='http://schemas.openxmlformats.org/package/2006/metadata/core-properties' " w:xpath="/ns1:coreProperties[1]/ns0:title[1]" w:storeItemID="{6C3C8BC8-F283-45AE-878A-BAB7291924A1}"/>
                                       <w:text/>
                                     </w:sdtPr>
-                                    <w:sdtEndPr/>
                                     <w:sdtContent>
                                       <w:r>
                                         <w:rPr>
@@ -368,7 +386,6 @@
                                 <w:dataBinding w:prefixMappings="xmlns:ns0='http://purl.org/dc/elements/1.1/' xmlns:ns1='http://schemas.openxmlformats.org/package/2006/metadata/core-properties' " w:xpath="/ns1:coreProperties[1]/ns0:creator[1]" w:storeItemID="{6C3C8BC8-F283-45AE-878A-BAB7291924A1}"/>
                                 <w:text/>
                               </w:sdtPr>
-                              <w:sdtEndPr/>
                               <w:sdtContent>
                                 <w:r>
                                   <w:rPr>
@@ -386,8 +403,30 @@
                                   <w:rPr>
                                     <w:color w:val="FFFFFF" w:themeColor="background1"/>
                                   </w:rPr>
-                                  <w:t>Harrison, Christian McMurtrie, Timothy Nakhisa</w:t>
+                                  <w:t xml:space="preserve">Harrison, Christian </w:t>
                                 </w:r>
+                                <w:proofErr w:type="spellStart"/>
+                                <w:r>
+                                  <w:rPr>
+                                    <w:color w:val="FFFFFF" w:themeColor="background1"/>
+                                  </w:rPr>
+                                  <w:t>McMurtrie</w:t>
+                                </w:r>
+                                <w:proofErr w:type="spellEnd"/>
+                                <w:r>
+                                  <w:rPr>
+                                    <w:color w:val="FFFFFF" w:themeColor="background1"/>
+                                  </w:rPr>
+                                  <w:t xml:space="preserve">, Timothy </w:t>
+                                </w:r>
+                                <w:proofErr w:type="spellStart"/>
+                                <w:r>
+                                  <w:rPr>
+                                    <w:color w:val="FFFFFF" w:themeColor="background1"/>
+                                  </w:rPr>
+                                  <w:t>Nakhisa</w:t>
+                                </w:r>
+                                <w:proofErr w:type="spellEnd"/>
                               </w:sdtContent>
                             </w:sdt>
                             <w:r>
@@ -433,7 +472,6 @@
                                 <w:dataBinding w:prefixMappings="xmlns:ns0='http://schemas.microsoft.com/office/2006/coverPageProps' " w:xpath="/ns0:CoverPageProperties[1]/ns0:CompanyAddress[1]" w:storeItemID="{55AF091B-3C7A-41E3-B477-F2FDAA23CFDA}"/>
                                 <w:text/>
                               </w:sdtPr>
-                              <w:sdtEndPr/>
                               <w:sdtContent>
                                 <w:r>
                                   <w:rPr>
@@ -494,7 +532,6 @@
                                 <w:dataBinding w:prefixMappings="xmlns:ns0='http://purl.org/dc/elements/1.1/' xmlns:ns1='http://schemas.openxmlformats.org/package/2006/metadata/core-properties' " w:xpath="/ns1:coreProperties[1]/ns0:title[1]" w:storeItemID="{6C3C8BC8-F283-45AE-878A-BAB7291924A1}"/>
                                 <w:text/>
                               </w:sdtPr>
-                              <w:sdtEndPr/>
                               <w:sdtContent>
                                 <w:r>
                                   <w:rPr>
@@ -6367,16 +6404,40 @@
         <w:t>Our team is Computer Applications: Knowledgeable Engineering (CAKE). The members of this team a</w:t>
       </w:r>
       <w:r>
-        <w:t>re Colin Harrison, Christian McM</w:t>
-      </w:r>
-      <w:r>
-        <w:t>urtrie, Timo</w:t>
+        <w:t xml:space="preserve">re Colin Harrison, Christian </w:t>
+      </w:r>
+      <w:proofErr w:type="spellStart"/>
+      <w:r>
+        <w:t>McM</w:t>
+      </w:r>
+      <w:r>
+        <w:t>urtrie</w:t>
+      </w:r>
+      <w:proofErr w:type="spellEnd"/>
+      <w:r>
+        <w:t>, Timo</w:t>
       </w:r>
       <w:r>
         <w:t>thy</w:t>
       </w:r>
       <w:r>
-        <w:t xml:space="preserve"> Nakhisa, and Zachary Rivera. We are working with our client, Dr. Yvonne Chueh, </w:t>
+        <w:t xml:space="preserve"> </w:t>
+      </w:r>
+      <w:proofErr w:type="spellStart"/>
+      <w:r>
+        <w:t>Nakhisa</w:t>
+      </w:r>
+      <w:proofErr w:type="spellEnd"/>
+      <w:r>
+        <w:t xml:space="preserve">, and Zachary Rivera. We are working with our client, Dr. Yvonne </w:t>
+      </w:r>
+      <w:proofErr w:type="spellStart"/>
+      <w:r>
+        <w:t>Chueh</w:t>
+      </w:r>
+      <w:proofErr w:type="spellEnd"/>
+      <w:r>
+        <w:t xml:space="preserve">, </w:t>
       </w:r>
       <w:r>
         <w:t>to create</w:t>
@@ -6608,7 +6669,15 @@
         <w:t xml:space="preserve"> a</w:t>
       </w:r>
       <w:r>
-        <w:t xml:space="preserve"> family is not available. The vision of Dr. Chueh is to have an online site where such activities can be arranged. This would include having a system where families away from relatives can contribute to</w:t>
+        <w:t xml:space="preserve"> family is not available. The vision of Dr. </w:t>
+      </w:r>
+      <w:proofErr w:type="spellStart"/>
+      <w:r>
+        <w:t>Chueh</w:t>
+      </w:r>
+      <w:proofErr w:type="spellEnd"/>
+      <w:r>
+        <w:t xml:space="preserve"> is to have an online site where such activities can be arranged. This would include having a system where families away from relatives can contribute to</w:t>
       </w:r>
       <w:r>
         <w:t>wards</w:t>
@@ -6681,7 +6750,15 @@
         <w:ind w:firstLine="720"/>
       </w:pPr>
       <w:r>
-        <w:t xml:space="preserve">The client is Dr. Chueh. She is a Professor of Mathematics at Central Washington University in Ellensburg, WA. She was inspired to do something for the </w:t>
+        <w:t xml:space="preserve">The client is Dr. </w:t>
+      </w:r>
+      <w:proofErr w:type="spellStart"/>
+      <w:r>
+        <w:t>Chueh</w:t>
+      </w:r>
+      <w:proofErr w:type="spellEnd"/>
+      <w:r>
+        <w:t xml:space="preserve">. She is a Professor of Mathematics at Central Washington University in Ellensburg, WA. She was inspired to do something for the </w:t>
       </w:r>
       <w:r>
         <w:t>isolated</w:t>
@@ -7612,7 +7689,15 @@
               <w:t>Talk to sociology department</w:t>
             </w:r>
             <w:r>
-              <w:t xml:space="preserve"> and Elmview workers</w:t>
+              <w:t xml:space="preserve"> and </w:t>
+            </w:r>
+            <w:proofErr w:type="spellStart"/>
+            <w:r>
+              <w:t>Elmview</w:t>
+            </w:r>
+            <w:proofErr w:type="spellEnd"/>
+            <w:r>
+              <w:t xml:space="preserve"> workers</w:t>
             </w:r>
             <w:r>
               <w:t xml:space="preserve"> for connections</w:t>
@@ -8203,7 +8288,23 @@
         <w:t xml:space="preserve"> away</w:t>
       </w:r>
       <w:r>
-        <w:t xml:space="preserve"> from Dr. Chueh’s vision. We will present our requirements list to Dr. Chueh for review. </w:t>
+        <w:t xml:space="preserve"> from Dr. </w:t>
+      </w:r>
+      <w:proofErr w:type="spellStart"/>
+      <w:r>
+        <w:t>Chueh’s</w:t>
+      </w:r>
+      <w:proofErr w:type="spellEnd"/>
+      <w:r>
+        <w:t xml:space="preserve"> vision. We will present our requirements list to Dr. </w:t>
+      </w:r>
+      <w:proofErr w:type="spellStart"/>
+      <w:r>
+        <w:t>Chueh</w:t>
+      </w:r>
+      <w:proofErr w:type="spellEnd"/>
+      <w:r>
+        <w:t xml:space="preserve"> for review. </w:t>
       </w:r>
     </w:p>
     <w:p>
@@ -9436,7 +9537,21 @@
         <w:rPr>
           <w:rFonts w:cs="Times New Roman"/>
         </w:rPr>
-        <w:t xml:space="preserve">Determining how users will pay for the services the website offer. WePay, </w:t>
+        <w:t xml:space="preserve">Determining how users will pay for the services the website offer. </w:t>
+      </w:r>
+      <w:proofErr w:type="spellStart"/>
+      <w:r>
+        <w:rPr>
+          <w:rFonts w:cs="Times New Roman"/>
+        </w:rPr>
+        <w:t>WePay</w:t>
+      </w:r>
+      <w:proofErr w:type="spellEnd"/>
+      <w:r>
+        <w:rPr>
+          <w:rFonts w:cs="Times New Roman"/>
+        </w:rPr>
+        <w:t xml:space="preserve">, </w:t>
       </w:r>
       <w:r>
         <w:rPr>
@@ -10080,10 +10195,34 @@
         <w:t xml:space="preserve"> will be a high level overview of the system architecture where the connections between different files is displayed. For example,</w:t>
       </w:r>
       <w:r>
-        <w:t xml:space="preserve"> signUp.php is a viewable page</w:t>
-      </w:r>
-      <w:r>
-        <w:t xml:space="preserve"> which contains a form for a new user to sign up. This page will send the form information to a background (non-viewable) page, register.php. Register will connect with the database.php file and upon successful entry of new user, will redirect to the profile page. If</w:t>
+        <w:t xml:space="preserve"> </w:t>
+      </w:r>
+      <w:proofErr w:type="spellStart"/>
+      <w:r>
+        <w:t>signUp.php</w:t>
+      </w:r>
+      <w:proofErr w:type="spellEnd"/>
+      <w:r>
+        <w:t xml:space="preserve"> is a viewable page</w:t>
+      </w:r>
+      <w:r>
+        <w:t xml:space="preserve"> which contains a form for a new user to sign up. This page will send the form information to a background (non-viewable) page, </w:t>
+      </w:r>
+      <w:proofErr w:type="spellStart"/>
+      <w:r>
+        <w:t>register.php</w:t>
+      </w:r>
+      <w:proofErr w:type="spellEnd"/>
+      <w:r>
+        <w:t xml:space="preserve">. Register will connect with the </w:t>
+      </w:r>
+      <w:proofErr w:type="spellStart"/>
+      <w:r>
+        <w:t>database.php</w:t>
+      </w:r>
+      <w:proofErr w:type="spellEnd"/>
+      <w:r>
+        <w:t xml:space="preserve"> file and upon successful entry of new user, will redirect to the profile page. If</w:t>
       </w:r>
       <w:r>
         <w:t xml:space="preserve"> entry of the user is not successful, an error message will be generated</w:t>
@@ -10092,7 +10231,15 @@
         <w:t>, the</w:t>
       </w:r>
       <w:r>
-        <w:t xml:space="preserve"> page will redirect to signUp.php where the error will be displayed.</w:t>
+        <w:t xml:space="preserve"> page will redirect to </w:t>
+      </w:r>
+      <w:proofErr w:type="spellStart"/>
+      <w:r>
+        <w:t>signUp.php</w:t>
+      </w:r>
+      <w:proofErr w:type="spellEnd"/>
+      <w:r>
+        <w:t xml:space="preserve"> where the error will be displayed.</w:t>
       </w:r>
       <w:r>
         <w:t xml:space="preserve"> </w:t>
@@ -10704,7 +10851,23 @@
         <w:spacing w:line="240" w:lineRule="auto"/>
       </w:pPr>
       <w:r>
-        <w:t>Save with the right extension - .html, .css, .php, etc.</w:t>
+        <w:t>Save with the right extension - .html, .</w:t>
+      </w:r>
+      <w:proofErr w:type="spellStart"/>
+      <w:r>
+        <w:t>css</w:t>
+      </w:r>
+      <w:proofErr w:type="spellEnd"/>
+      <w:r>
+        <w:t>, .</w:t>
+      </w:r>
+      <w:proofErr w:type="spellStart"/>
+      <w:r>
+        <w:t>php</w:t>
+      </w:r>
+      <w:proofErr w:type="spellEnd"/>
+      <w:r>
+        <w:t>, etc.</w:t>
       </w:r>
     </w:p>
     <w:p>
@@ -10817,12 +10980,60 @@
               <w:t xml:space="preserve">    </w:t>
             </w:r>
             <w:r>
-              <w:t>&lt;link rel="stylesheet" type="text/css" href="template.css"&gt;</w:t>
+              <w:t xml:space="preserve">&lt;link </w:t>
+            </w:r>
+            <w:proofErr w:type="spellStart"/>
+            <w:r>
+              <w:t>rel</w:t>
+            </w:r>
+            <w:proofErr w:type="spellEnd"/>
+            <w:r>
+              <w:t>="stylesheet" type="text/</w:t>
+            </w:r>
+            <w:proofErr w:type="spellStart"/>
+            <w:r>
+              <w:t>css</w:t>
+            </w:r>
+            <w:proofErr w:type="spellEnd"/>
+            <w:r>
+              <w:t xml:space="preserve">" </w:t>
+            </w:r>
+            <w:proofErr w:type="spellStart"/>
+            <w:r>
+              <w:t>href</w:t>
+            </w:r>
+            <w:proofErr w:type="spellEnd"/>
+            <w:r>
+              <w:t>="template.css"&gt;</w:t>
             </w:r>
           </w:p>
           <w:p>
             <w:r>
-              <w:t xml:space="preserve">    &lt;link rel="stylesheet" type="text/css" href="buttons.css"&gt;</w:t>
+              <w:t xml:space="preserve">    &lt;link </w:t>
+            </w:r>
+            <w:proofErr w:type="spellStart"/>
+            <w:r>
+              <w:t>rel</w:t>
+            </w:r>
+            <w:proofErr w:type="spellEnd"/>
+            <w:r>
+              <w:t>="stylesheet" type="text/</w:t>
+            </w:r>
+            <w:proofErr w:type="spellStart"/>
+            <w:r>
+              <w:t>css</w:t>
+            </w:r>
+            <w:proofErr w:type="spellEnd"/>
+            <w:r>
+              <w:t xml:space="preserve">" </w:t>
+            </w:r>
+            <w:proofErr w:type="spellStart"/>
+            <w:r>
+              <w:t>href</w:t>
+            </w:r>
+            <w:proofErr w:type="spellEnd"/>
+            <w:r>
+              <w:t>="buttons.css"&gt;</w:t>
             </w:r>
           </w:p>
           <w:p/>
@@ -10831,12 +11042,28 @@
               <w:t xml:space="preserve">    </w:t>
             </w:r>
             <w:r>
-              <w:t>&lt;div id='cssmenu'&gt;</w:t>
+              <w:t>&lt;div id='</w:t>
+            </w:r>
+            <w:proofErr w:type="spellStart"/>
+            <w:r>
+              <w:t>cssmenu</w:t>
+            </w:r>
+            <w:proofErr w:type="spellEnd"/>
+            <w:r>
+              <w:t>'&gt;</w:t>
             </w:r>
           </w:p>
           <w:p>
             <w:r>
-              <w:t xml:space="preserve">        &lt;ul&gt;</w:t>
+              <w:t xml:space="preserve">        &lt;</w:t>
+            </w:r>
+            <w:proofErr w:type="spellStart"/>
+            <w:r>
+              <w:t>ul</w:t>
+            </w:r>
+            <w:proofErr w:type="spellEnd"/>
+            <w:r>
+              <w:t>&gt;</w:t>
             </w:r>
           </w:p>
           <w:p>
@@ -10844,7 +11071,15 @@
               <w:t xml:space="preserve">            </w:t>
             </w:r>
             <w:r>
-              <w:t>&lt;li&gt;&lt;a href="home.html"&gt;Home&lt;/a&gt;&lt;/li&gt;</w:t>
+              <w:t xml:space="preserve">&lt;li&gt;&lt;a </w:t>
+            </w:r>
+            <w:proofErr w:type="spellStart"/>
+            <w:r>
+              <w:t>href</w:t>
+            </w:r>
+            <w:proofErr w:type="spellEnd"/>
+            <w:r>
+              <w:t>="home.html"&gt;Home&lt;/a&gt;&lt;/li&gt;</w:t>
             </w:r>
           </w:p>
           <w:p>
@@ -10852,7 +11087,15 @@
               <w:t xml:space="preserve">            </w:t>
             </w:r>
             <w:r>
-              <w:t>&lt;li&gt;&lt;a href="about.html"&gt;About&lt;/a&gt;&lt;/li&gt;</w:t>
+              <w:t xml:space="preserve">&lt;li&gt;&lt;a </w:t>
+            </w:r>
+            <w:proofErr w:type="spellStart"/>
+            <w:r>
+              <w:t>href</w:t>
+            </w:r>
+            <w:proofErr w:type="spellEnd"/>
+            <w:r>
+              <w:t>="about.html"&gt;About&lt;/a&gt;&lt;/li&gt;</w:t>
             </w:r>
           </w:p>
           <w:p>
@@ -10860,7 +11103,15 @@
               <w:t xml:space="preserve">            </w:t>
             </w:r>
             <w:r>
-              <w:t>&lt;li&gt;&lt;a href="helpPage.html"&gt;Help&lt;/a&gt;&lt;/li&gt;</w:t>
+              <w:t xml:space="preserve">&lt;li&gt;&lt;a </w:t>
+            </w:r>
+            <w:proofErr w:type="spellStart"/>
+            <w:r>
+              <w:t>href</w:t>
+            </w:r>
+            <w:proofErr w:type="spellEnd"/>
+            <w:r>
+              <w:t>="helpPage.html"&gt;Help&lt;/a&gt;&lt;/li&gt;</w:t>
             </w:r>
           </w:p>
           <w:p>
@@ -10868,7 +11119,15 @@
               <w:t xml:space="preserve">        </w:t>
             </w:r>
             <w:r>
-              <w:t>&lt;/ul&gt;</w:t>
+              <w:t>&lt;/</w:t>
+            </w:r>
+            <w:proofErr w:type="spellStart"/>
+            <w:r>
+              <w:t>ul</w:t>
+            </w:r>
+            <w:proofErr w:type="spellEnd"/>
+            <w:r>
+              <w:t>&gt;</w:t>
             </w:r>
           </w:p>
           <w:p>
@@ -11056,7 +11315,15 @@
         <w:t>e</w:t>
       </w:r>
       <w:r>
-        <w:t xml:space="preserve"> so that every time we check in new code, our build agent (Teamcity) will run the unit te</w:t>
+        <w:t xml:space="preserve"> so that every time we check in new code, our build agent (</w:t>
+      </w:r>
+      <w:proofErr w:type="spellStart"/>
+      <w:r>
+        <w:t>Teamcity</w:t>
+      </w:r>
+      <w:proofErr w:type="spellEnd"/>
+      <w:r>
+        <w:t>) will run the unit te</w:t>
       </w:r>
       <w:r>
         <w:t>sts against the new code using Sauce L</w:t>
@@ -11101,7 +11368,23 @@
         <w:t>validate</w:t>
       </w:r>
       <w:r>
-        <w:t xml:space="preserve"> that our site meets the standards of our client Dr. Chueh, we would like to put our site through a series of acceptance tests. However, we do not have guidelines clearly defined. We were given free rein on design without clear standards for the site’s functionality. The only major requirement was to keep her vision intact. To ensure that our design is not straying from this, we will demo our prototype to Dr. Chueh every two weeks during our meetings. </w:t>
+        <w:t xml:space="preserve"> that our site meets the standards of our client Dr. </w:t>
+      </w:r>
+      <w:proofErr w:type="spellStart"/>
+      <w:r>
+        <w:t>Chueh</w:t>
+      </w:r>
+      <w:proofErr w:type="spellEnd"/>
+      <w:r>
+        <w:t xml:space="preserve">, we would like to put our site through a series of acceptance tests. However, we do not have guidelines clearly defined. We were given free rein on design without clear standards for the site’s functionality. The only major requirement was to keep her vision intact. To ensure that our design is not straying from this, we will demo our prototype to Dr. </w:t>
+      </w:r>
+      <w:proofErr w:type="spellStart"/>
+      <w:r>
+        <w:t>Chueh</w:t>
+      </w:r>
+      <w:proofErr w:type="spellEnd"/>
+      <w:r>
+        <w:t xml:space="preserve"> every two weeks during our meetings. </w:t>
       </w:r>
     </w:p>
     <w:p>
@@ -11151,7 +11434,19 @@
         <w:t xml:space="preserve">Our testing process was a relatively straight forward approach to try to get as much feedback as we could in a short amount of time to increase productivity. We initially would have our quality assurance </w:t>
       </w:r>
       <w:r>
-        <w:t xml:space="preserve">group members test the website on as many different operating systems and browser configurations. This would include using every button, resizing pages, and implementing every feature as a user. This was a good starting approach as we covered all major updated browsers such as Internet Explorer, Safari, Chrome, and Firefox. The operating systems we covered were Windows 7, Windows 8.1, Windows 10, OSX 10.9, OSX 10.10, and OSX 10.11. This was all done manually, but we had these configurations available personally, and in the Hebler hall computer science department. This was mainly because our website was hosted on the Computer Science departments’ server, and couldn’t be accessed outside Hebler. We would then have the client look at the state of the website after fixing any problems found. This was done every two weeks to make sure we were still continuing the project with her vision in mind. After we covered all user in house testing, we then created an open survey that we had friends, family and acquaintances use that had them complete a series of tasks, and give feedback about each task. This would usually cover the main features that we recently implemented, and a text field for feedback to allow the testers to give many details about how the process provided on the survey went. This helped us think outside of just the code, and get a user’s prospective. </w:t>
+        <w:t>group members test the website on as many different operating systems and browser configurations. This would include using every button, resizing pages, and implementing every feature as a user. This was a good starting approach as we covered all major updated browsers such as Internet Explorer, Safari, Chrome, and Firefox. The operating systems we covered were Windows 7, Windows 8.1, Windows 10, OSX 10.9, OSX 10.10, and OSX 10.11. This was all done manually, but we had these configurations available personally, and in the Hebler hall computer science department. This was mainly because our website was hosted on the Computer Science d</w:t>
+      </w:r>
+      <w:r>
+        <w:t>epartments’ server, and could not</w:t>
+      </w:r>
+      <w:r>
+        <w:t xml:space="preserve"> be accessed outside Hebler. We would then have the client look at the state of the website after fixing any problems found. This was done every two weeks to make sure we were still continuing the project with her vision in mind. After we covered all user in house testing, we then created an open survey that we had friends, family and acquaintances use that had them complete a series of tasks, and give feedback about each task. This would usually cover the main features that we recently implemented, and a text field for feedback to allow the testers to give many details about how the process provided on the survey went. This helped us think outside of just the code, and get a user’s </w:t>
+      </w:r>
+      <w:r>
+        <w:t>perspective</w:t>
+      </w:r>
+      <w:r>
+        <w:t xml:space="preserve">. </w:t>
       </w:r>
     </w:p>
     <w:p>
@@ -11174,7 +11469,67 @@
         <w:t>too</w:t>
       </w:r>
       <w:r>
-        <w:t xml:space="preserve"> large of a task due. During our meetings with our client every other week, we would discuss where the project was, and review the requirements. It was during this time we would discuss what they client would like to implement, and we as a group would let the client know if these features were implementable or not. Some of the tasks discussed in these meetings that weren’t possible were local deals, a free and premium account, and sending other users money. This was because we would need to have a money service such as PayPal implemented in the project, and we didn’t want users to have to have multiple accounts in order to user features. The local deals was also something we as a group told the client wouldn’t be possible because not all restaurants and activities are accessible on the web. A free and premium account also was decided to be dropped because the client and the development group thought that our users experience was more important to reach our goal, then the money that would be generated form premium users. The client and us then re-evaluated our project requirements and agreed that our project should have a way for users to contact us, a user database, a way to connect with other users, and a way to plan events. Based off of our final requirements we have achieved what our client has wanted to implement. </w:t>
+        <w:t xml:space="preserve"> large of a task due. During our meetings with our client every other week, we would discuss </w:t>
+      </w:r>
+      <w:r>
+        <w:t>the status of</w:t>
+      </w:r>
+      <w:r>
+        <w:t xml:space="preserve"> the project, and review the requirements. It was during this</w:t>
+      </w:r>
+      <w:r>
+        <w:t xml:space="preserve"> time we would discuss what the</w:t>
+      </w:r>
+      <w:r>
+        <w:t xml:space="preserve"> client would like to implement, and we as a group would let the client know if these features were </w:t>
+      </w:r>
+      <w:r>
+        <w:t>feasible</w:t>
+      </w:r>
+      <w:r>
+        <w:t xml:space="preserve"> or not</w:t>
+      </w:r>
+      <w:r>
+        <w:t xml:space="preserve"> due to time constraints</w:t>
+      </w:r>
+      <w:r>
+        <w:t>. Some of the tasks discusse</w:t>
+      </w:r>
+      <w:r>
+        <w:t>d in these meetings that were not</w:t>
+      </w:r>
+      <w:r>
+        <w:t xml:space="preserve"> possible were local deals, a free and premium account, and sending other users money. This was because we would need to have a money service such as PayPal implemented in the project, and w</w:t>
+      </w:r>
+      <w:r>
+        <w:t>e did not</w:t>
+      </w:r>
+      <w:r>
+        <w:t xml:space="preserve"> want users to have to have mu</w:t>
+      </w:r>
+      <w:r>
+        <w:t>ltiple accounts in order to use other</w:t>
+      </w:r>
+      <w:r>
+        <w:t xml:space="preserve"> features. The local deals was also something we as </w:t>
+      </w:r>
+      <w:r>
+        <w:t>a group told the client would not</w:t>
+      </w:r>
+      <w:r>
+        <w:t xml:space="preserve"> be possible because not all restaurants and activities are accessible on the web. </w:t>
+      </w:r>
+      <w:r>
+        <w:t xml:space="preserve">We decided to not go ahead with the free and premium account because both us the developers and the client wanted to place more emphasis to user experience as this was one of our goals. This was more significant to accomplish more than the money that would be generated from premium users. </w:t>
+      </w:r>
+      <w:r>
+        <w:t xml:space="preserve">The client and us then re-evaluated our project requirements and agreed that our project should have a way for users to contact us, a user database, a way to connect with other users, and a way to plan events. Based off of our final requirements we have achieved what our client wanted </w:t>
+      </w:r>
+      <w:r>
+        <w:t xml:space="preserve">us </w:t>
+      </w:r>
+      <w:r>
+        <w:t xml:space="preserve">to implement. </w:t>
       </w:r>
     </w:p>
     <w:p>
@@ -11199,7 +11554,37 @@
         <w:t xml:space="preserve"> Ubuntu 14,</w:t>
       </w:r>
       <w:r>
-        <w:t xml:space="preserve"> OSX 10.9, OSX 10.10, and OSX 10.11. We also used an open Google forum for surveys giving users the opportunity to complete a set of tasks on the site and give feedback by answering questions on the survey. These surveys were anonymous so that the testers wouldn’t have to worry about us knowing who they were, but we could still get honest feedback. These seemed to be the greatest testing item tool because it offered us the most feedback from a user’s prospective instead of a programmer or testers prospective. </w:t>
+        <w:t xml:space="preserve"> OSX 10.9, OSX 10.10, and OSX 10.11. </w:t>
+      </w:r>
+      <w:r>
+        <w:t>We also used an open Google for</w:t>
+      </w:r>
+      <w:r>
+        <w:t>m for surveys giving users the opportunity to complete a set of tasks on the site and give feedback by answering questions on the survey. These surveys were anonym</w:t>
+      </w:r>
+      <w:r>
+        <w:t>ous so that the testers would not</w:t>
+      </w:r>
+      <w:r>
+        <w:t xml:space="preserve"> have to worry about us knowing who they were, but we could still get honest feedback. These seemed to be the greatest testing item tool because it offered us the most feedback from a user’s </w:t>
+      </w:r>
+      <w:r>
+        <w:t>perspective</w:t>
+      </w:r>
+      <w:r>
+        <w:t xml:space="preserve"> instead of a programmer or </w:t>
+      </w:r>
+      <w:r>
+        <w:t>tester’s</w:t>
+      </w:r>
+      <w:r>
+        <w:t xml:space="preserve"> </w:t>
+      </w:r>
+      <w:r>
+        <w:t>perspective</w:t>
+      </w:r>
+      <w:r>
+        <w:t xml:space="preserve">. </w:t>
       </w:r>
     </w:p>
     <w:p>
@@ -11215,7 +11600,19 @@
     <w:p>
       <w:r>
         <w:tab/>
-        <w:t xml:space="preserve">The testing schedule for this project was an ongoing process. We started early on doing our manual testing so we could continuously integrate different fixes, and constantly keep quality in mind for our users. This was more system requirements testing so we could know what different platforms would be able to user our product. During the last month of the fourth iteration we began to use the surveys to get more information from users themselves. This was implemented later because we had a hard time finding free hosting, and a free domain for our website that supported our system requirements, such as supporting the most stable release of PHP. We continue our testing with these surveys, and offer a feedback page on our website where users can send us a direct email for us to respond faster and handle issues discussed. </w:t>
+        <w:t>The testing schedule for this project was an ongoing process. We started early on doing our manual testing so we could continuously integrate different fixes, and constantly keep quality in mind for our users. This was more</w:t>
+      </w:r>
+      <w:r>
+        <w:t xml:space="preserve"> of a</w:t>
+      </w:r>
+      <w:r>
+        <w:t xml:space="preserve"> system requirements testing so we could know what different platforms</w:t>
+      </w:r>
+      <w:r>
+        <w:t xml:space="preserve"> we would be able to use for</w:t>
+      </w:r>
+      <w:r>
+        <w:t xml:space="preserve"> our product. During the last month of the fourth iteration we began to use the surveys to get more information from users themselves. This was implemented later because we had a hard time finding free hosting, and a free domain for our website that supported our system requirements, such as supporting the most stable release of PHP. We continue our testing with these surveys, and offer a feedback page on our website where users can send us a direct email for us to respond faster and handle issues discussed. </w:t>
       </w:r>
     </w:p>
     <w:p>
@@ -11232,7 +11629,13 @@
     <w:p>
       <w:r>
         <w:tab/>
-        <w:t xml:space="preserve">To record the bugs that we have found we used our Trello board. We did this by adding a bug label, and “sticker”. The quality assurance team after finding a bug would create a new card, and give it the appropriate labels such as bug, website, database, and more. After labeling the bug, they would give a description of what is happening, and the steps to reproduce the problem found. The quality assurance team would them move the card into the backlog based on the priority of the fix, and when a developer was able to work on the bug they would move the card into defined. The developer would also place their name on the card so that everyone on the team would know what they were doing. After the developer has fixed the bug, they will move the card to the “Developer Finished” column so that the quality assurance team could then review the fix and make sure that the fix has satisfied the problem defined. If so the developer would move the card to the “Accepted” to later be deployed to the website. This was great for us so we could keep a log of the bugs we found, and fixed to later refer to if a regression happened. </w:t>
+        <w:t xml:space="preserve">To record the bugs that we have found we used our Trello board. We did this by adding a bug label, and “sticker”. The quality assurance team after finding a bug would create a new card, and give it the appropriate labels such as bug, website, database, and more. After labeling the bug, they would give a description of what is happening, and the steps to reproduce the problem found. The quality assurance team would them move the card into the backlog based on the priority of the fix, and when a developer was able to work on the bug they would move the card into defined. The developer would also place their name on the card so that everyone on the team would know what they were doing. After the developer has fixed the bug, they will move the card to the “Developer Finished” column so that the quality assurance team could then review the fix and make sure that the fix has satisfied the problem defined. If so the developer would move the card to the “Accepted” to later be deployed to the website. This was great for us </w:t>
+      </w:r>
+      <w:r>
+        <w:t>as</w:t>
+      </w:r>
+      <w:r>
+        <w:t xml:space="preserve"> we could keep a log of the bugs we found, refer to if a regression happened. </w:t>
       </w:r>
     </w:p>
     <w:p>
@@ -11279,7 +11682,31 @@
     <w:p>
       <w:r>
         <w:tab/>
-        <w:t xml:space="preserve">During the creation of our site, we had the website hosted on the Central Washington University Computer Science department servers so that we could test the project. This was great so we could test a live site while developing on different platforms. This posed an access constraint though as we could only access the site in Hebler hall for testing, giving us the time constraint of when Hebler was open. We also had to find a free domain, and free host for the site to access the site off campus for better user testing. This gave us very few options because of the requirements our site had. After finding a free domain and host, it was getting close to the end of iteration four giving us a time constraint on user testing so we decided to make an online forum for users to access and give us fast detailed feedback to expedite the testing process. </w:t>
+        <w:t xml:space="preserve">During the creation of our site, we had the website hosted on the Central Washington University Computer Science department servers so that we could test the project. This was great </w:t>
+      </w:r>
+      <w:r>
+        <w:t>as</w:t>
+      </w:r>
+      <w:r>
+        <w:t xml:space="preserve"> we could test a live site while developing on different platforms. This posed an access constraint though as we could only access the site in Hebler hall for testing, giving us the time constraint of when </w:t>
+      </w:r>
+      <w:r>
+        <w:t>the building</w:t>
+      </w:r>
+      <w:r>
+        <w:t xml:space="preserve"> was open. We also had to find a free domain, and free host for the site to access the site off campus for better user testing. This gave us very few options because of the requirements our site had. After finding a free domain and host, it was getting close to the end of iteration four giving us a time constraint on user testing so w</w:t>
+      </w:r>
+      <w:r>
+        <w:t>e decided to make a Google for</w:t>
+      </w:r>
+      <w:r>
+        <w:t>m</w:t>
+      </w:r>
+      <w:r>
+        <w:t xml:space="preserve"> online</w:t>
+      </w:r>
+      <w:r>
+        <w:t xml:space="preserve"> for users to access and give us fast detailed feedback to expedite the testing process. </w:t>
       </w:r>
     </w:p>
     <w:p>
@@ -11326,10 +11753,25 @@
         <w:ind w:firstLine="720"/>
       </w:pPr>
       <w:r>
-        <w:t>During this iteration we completed many tasks such as creating events, connecting with other users, getting the site hosted to be accessed anywhere, uploading photos, inviting to events, and much more. We still would like to get the website fully functional on mobile browsers, but this is not a requirement from our client. The website is live with users already registered, and no reported as of the date on this document.</w:t>
-      </w:r>
-      <w:r>
-        <w:t xml:space="preserve"> Based on the date on this document we have completed all requirements for our client and have satisfied our goals that were evaluated at the end of the project with our client.</w:t>
+        <w:t>During this iteration we completed many tasks such as creating events, connecting with other users, getting the site hosted to be accessed anywher</w:t>
+      </w:r>
+      <w:r>
+        <w:t>e, uploading photos, inviting other users to multiple</w:t>
+      </w:r>
+      <w:r>
+        <w:t xml:space="preserve"> events, and much more. We still would like to get the website fully functional on mobile browsers, but this is not a requirement from our client. The website is live with users already registered, </w:t>
+      </w:r>
+      <w:r>
+        <w:t>as of the date of</w:t>
+      </w:r>
+      <w:r>
+        <w:t xml:space="preserve"> this document.</w:t>
+      </w:r>
+      <w:r>
+        <w:t xml:space="preserve"> Based on the date of</w:t>
+      </w:r>
+      <w:r>
+        <w:t xml:space="preserve"> this document we have completed all requirements for our client and have satisfied our goals that were evaluated at the end of the project with our client.</w:t>
       </w:r>
       <w:r>
         <w:t xml:space="preserve"> </w:t>
@@ -11344,8 +11786,10 @@
         <w:t xml:space="preserve"> many topics including</w:t>
       </w:r>
       <w:r>
-        <w:t xml:space="preserve"> our the </w:t>
-      </w:r>
+        <w:t xml:space="preserve"> our </w:t>
+      </w:r>
+      <w:bookmarkStart w:id="48" w:name="_GoBack"/>
+      <w:bookmarkEnd w:id="48"/>
       <w:r>
         <w:t>vision</w:t>
       </w:r>
@@ -11577,7 +12021,6 @@
             <w:dataBinding w:prefixMappings="xmlns:ns0='http://purl.org/dc/elements/1.1/' xmlns:ns1='http://schemas.openxmlformats.org/package/2006/metadata/core-properties' " w:xpath="/ns1:coreProperties[1]/ns0:subject[1]" w:storeItemID="{6C3C8BC8-F283-45AE-878A-BAB7291924A1}"/>
             <w:text/>
           </w:sdtPr>
-          <w:sdtEndPr/>
           <w:sdtContent>
             <w:p>
               <w:pPr>
@@ -11692,7 +12135,6 @@
                                     <w:calendar w:val="gregorian"/>
                                   </w:date>
                                 </w:sdtPr>
-                                <w:sdtEndPr/>
                                 <w:sdtContent>
                                   <w:p>
                                     <w:pPr>
@@ -11737,7 +12179,6 @@
                                     <w:dataBinding w:prefixMappings="xmlns:ns0='http://schemas.microsoft.com/office/2006/coverPageProps' " w:xpath="/ns0:CoverPageProperties[1]/ns0:CompanyAddress[1]" w:storeItemID="{55AF091B-3C7A-41E3-B477-F2FDAA23CFDA}"/>
                                     <w:text/>
                                   </w:sdtPr>
-                                  <w:sdtEndPr/>
                                   <w:sdtContent>
                                     <w:r>
                                       <w:rPr>
@@ -11959,12 +12400,12 @@
         <w:pStyle w:val="Heading1"/>
         <w:spacing w:before="0"/>
       </w:pPr>
-      <w:bookmarkStart w:id="48" w:name="_Toc445720481"/>
+      <w:bookmarkStart w:id="49" w:name="_Toc445720481"/>
       <w:r>
         <w:lastRenderedPageBreak/>
         <w:t>User Manual</w:t>
       </w:r>
-      <w:bookmarkEnd w:id="48"/>
+      <w:bookmarkEnd w:id="49"/>
     </w:p>
     <w:p>
       <w:pPr>
@@ -11975,7 +12416,7 @@
           <w:szCs w:val="26"/>
         </w:rPr>
       </w:pPr>
-      <w:bookmarkStart w:id="49" w:name="_Toc445720482"/>
+      <w:bookmarkStart w:id="50" w:name="_Toc445720482"/>
       <w:r>
         <w:rPr>
           <w:sz w:val="26"/>
@@ -11983,20 +12424,20 @@
         </w:rPr>
         <w:t>Appendix A</w:t>
       </w:r>
-      <w:bookmarkEnd w:id="49"/>
+      <w:bookmarkEnd w:id="50"/>
     </w:p>
     <w:p/>
     <w:p>
       <w:pPr>
         <w:pStyle w:val="Heading1"/>
       </w:pPr>
-      <w:bookmarkStart w:id="50" w:name="_Toc445471079"/>
-      <w:bookmarkStart w:id="51" w:name="_Toc445720483"/>
+      <w:bookmarkStart w:id="51" w:name="_Toc445471079"/>
+      <w:bookmarkStart w:id="52" w:name="_Toc445720483"/>
       <w:r>
         <w:t>Introduction</w:t>
       </w:r>
-      <w:bookmarkEnd w:id="50"/>
       <w:bookmarkEnd w:id="51"/>
+      <w:bookmarkEnd w:id="52"/>
     </w:p>
     <w:p>
       <w:r>
@@ -12010,7 +12451,15 @@
         <w:t>The site was created at the reques</w:t>
       </w:r>
       <w:r>
-        <w:t>t of Dr. Yvonne Chueh who</w:t>
+        <w:t xml:space="preserve">t of Dr. Yvonne </w:t>
+      </w:r>
+      <w:proofErr w:type="spellStart"/>
+      <w:r>
+        <w:t>Chueh</w:t>
+      </w:r>
+      <w:proofErr w:type="spellEnd"/>
+      <w:r>
+        <w:t xml:space="preserve"> who</w:t>
       </w:r>
       <w:r>
         <w:t xml:space="preserve"> is a professor and director of the Actuarial Science Program at Central Washington University. She was inspired to create a site that proactively reached out to a sometimes forgotten group of individuals. This idea was actualized by connecting with the university’s department of computer science and proposing the site as a potential senior project. </w:t>
@@ -12044,13 +12493,13 @@
       <w:pPr>
         <w:pStyle w:val="Heading1"/>
       </w:pPr>
-      <w:bookmarkStart w:id="52" w:name="_Toc445471080"/>
-      <w:bookmarkStart w:id="53" w:name="_Toc445720484"/>
+      <w:bookmarkStart w:id="53" w:name="_Toc445471080"/>
+      <w:bookmarkStart w:id="54" w:name="_Toc445720484"/>
       <w:r>
         <w:t>Installation</w:t>
       </w:r>
-      <w:bookmarkEnd w:id="52"/>
       <w:bookmarkEnd w:id="53"/>
+      <w:bookmarkEnd w:id="54"/>
     </w:p>
     <w:p>
       <w:r>
@@ -12062,13 +12511,13 @@
       <w:pPr>
         <w:pStyle w:val="Heading2"/>
       </w:pPr>
-      <w:bookmarkStart w:id="54" w:name="_Toc445471081"/>
-      <w:bookmarkStart w:id="55" w:name="_Toc445720485"/>
+      <w:bookmarkStart w:id="55" w:name="_Toc445471081"/>
+      <w:bookmarkStart w:id="56" w:name="_Toc445720485"/>
       <w:r>
         <w:t>System Requirements</w:t>
       </w:r>
-      <w:bookmarkEnd w:id="54"/>
       <w:bookmarkEnd w:id="55"/>
+      <w:bookmarkEnd w:id="56"/>
     </w:p>
     <w:p>
       <w:r>
@@ -12080,14 +12529,14 @@
       <w:pPr>
         <w:pStyle w:val="Heading2"/>
       </w:pPr>
-      <w:bookmarkStart w:id="56" w:name="_Toc445471082"/>
-      <w:bookmarkStart w:id="57" w:name="_Toc445720486"/>
+      <w:bookmarkStart w:id="57" w:name="_Toc445471082"/>
+      <w:bookmarkStart w:id="58" w:name="_Toc445720486"/>
       <w:r>
         <w:lastRenderedPageBreak/>
         <w:t>Special Cases and Error Handling</w:t>
       </w:r>
-      <w:bookmarkEnd w:id="56"/>
       <w:bookmarkEnd w:id="57"/>
+      <w:bookmarkEnd w:id="58"/>
     </w:p>
     <w:p>
       <w:r>
@@ -12107,13 +12556,13 @@
       <w:pPr>
         <w:pStyle w:val="Heading3"/>
       </w:pPr>
-      <w:bookmarkStart w:id="58" w:name="_Toc445471083"/>
-      <w:bookmarkStart w:id="59" w:name="_Toc445720487"/>
+      <w:bookmarkStart w:id="59" w:name="_Toc445471083"/>
+      <w:bookmarkStart w:id="60" w:name="_Toc445720487"/>
       <w:r>
         <w:t>Quotation Marks in Text Fields</w:t>
       </w:r>
-      <w:bookmarkEnd w:id="58"/>
       <w:bookmarkEnd w:id="59"/>
+      <w:bookmarkEnd w:id="60"/>
     </w:p>
     <w:p>
       <w:r>
@@ -12125,13 +12574,13 @@
       <w:pPr>
         <w:pStyle w:val="Heading3"/>
       </w:pPr>
-      <w:bookmarkStart w:id="60" w:name="_Toc445471084"/>
-      <w:bookmarkStart w:id="61" w:name="_Toc445720488"/>
+      <w:bookmarkStart w:id="61" w:name="_Toc445471084"/>
+      <w:bookmarkStart w:id="62" w:name="_Toc445720488"/>
       <w:r>
         <w:t>Unsuccessful Queries</w:t>
       </w:r>
-      <w:bookmarkEnd w:id="60"/>
       <w:bookmarkEnd w:id="61"/>
+      <w:bookmarkEnd w:id="62"/>
     </w:p>
     <w:p>
       <w:r>
@@ -12143,13 +12592,13 @@
       <w:pPr>
         <w:pStyle w:val="Heading3"/>
       </w:pPr>
-      <w:bookmarkStart w:id="62" w:name="_Toc445471085"/>
-      <w:bookmarkStart w:id="63" w:name="_Toc445720489"/>
+      <w:bookmarkStart w:id="63" w:name="_Toc445471085"/>
+      <w:bookmarkStart w:id="64" w:name="_Toc445720489"/>
       <w:r>
         <w:t>Redirection to Database Connection Error Page</w:t>
       </w:r>
-      <w:bookmarkEnd w:id="62"/>
       <w:bookmarkEnd w:id="63"/>
+      <w:bookmarkEnd w:id="64"/>
     </w:p>
     <w:p>
       <w:r>
@@ -12161,13 +12610,13 @@
       <w:pPr>
         <w:pStyle w:val="Heading3"/>
       </w:pPr>
-      <w:bookmarkStart w:id="64" w:name="_Toc445471086"/>
-      <w:bookmarkStart w:id="65" w:name="_Toc445720490"/>
+      <w:bookmarkStart w:id="65" w:name="_Toc445471086"/>
+      <w:bookmarkStart w:id="66" w:name="_Toc445720490"/>
       <w:r>
         <w:t>Attempting to Access File Directories</w:t>
       </w:r>
-      <w:bookmarkEnd w:id="64"/>
       <w:bookmarkEnd w:id="65"/>
+      <w:bookmarkEnd w:id="66"/>
     </w:p>
     <w:p>
       <w:r>
@@ -12179,13 +12628,13 @@
       <w:pPr>
         <w:pStyle w:val="Heading3"/>
       </w:pPr>
-      <w:bookmarkStart w:id="66" w:name="_Toc445471087"/>
-      <w:bookmarkStart w:id="67" w:name="_Toc445720491"/>
+      <w:bookmarkStart w:id="67" w:name="_Toc445471087"/>
+      <w:bookmarkStart w:id="68" w:name="_Toc445720491"/>
       <w:r>
         <w:t>Accessing User Images through Address Bar</w:t>
       </w:r>
-      <w:bookmarkEnd w:id="66"/>
       <w:bookmarkEnd w:id="67"/>
+      <w:bookmarkEnd w:id="68"/>
     </w:p>
     <w:p>
       <w:r>
@@ -13388,11 +13837,11 @@
       <w:pPr>
         <w:pStyle w:val="Heading3"/>
       </w:pPr>
-      <w:bookmarkStart w:id="68" w:name="_Toc445720492"/>
+      <w:bookmarkStart w:id="69" w:name="_Toc445720492"/>
       <w:r>
         <w:t>Table of Figures</w:t>
       </w:r>
-      <w:bookmarkEnd w:id="68"/>
+      <w:bookmarkEnd w:id="69"/>
     </w:p>
     <w:p>
       <w:pPr>
@@ -14594,14 +15043,14 @@
         </w:numPr>
         <w:spacing w:line="276" w:lineRule="auto"/>
       </w:pPr>
-      <w:bookmarkStart w:id="69" w:name="_Toc445660048"/>
-      <w:bookmarkStart w:id="70" w:name="_Toc445720493"/>
+      <w:bookmarkStart w:id="70" w:name="_Toc445660048"/>
+      <w:bookmarkStart w:id="71" w:name="_Toc445720493"/>
       <w:r>
         <w:lastRenderedPageBreak/>
         <w:t>Accessing PIE</w:t>
       </w:r>
-      <w:bookmarkEnd w:id="69"/>
       <w:bookmarkEnd w:id="70"/>
+      <w:bookmarkEnd w:id="71"/>
     </w:p>
     <w:p/>
     <w:p>
@@ -14627,13 +15076,13 @@
       <w:pPr>
         <w:pStyle w:val="Heading3"/>
       </w:pPr>
-      <w:bookmarkStart w:id="71" w:name="_Toc445660049"/>
-      <w:bookmarkStart w:id="72" w:name="_Toc445720494"/>
+      <w:bookmarkStart w:id="72" w:name="_Toc445660049"/>
+      <w:bookmarkStart w:id="73" w:name="_Toc445720494"/>
       <w:r>
         <w:t>1.2    Basic Navigation</w:t>
       </w:r>
-      <w:bookmarkEnd w:id="71"/>
       <w:bookmarkEnd w:id="72"/>
+      <w:bookmarkEnd w:id="73"/>
     </w:p>
     <w:p>
       <w:r>
@@ -14699,7 +15148,7 @@
           <w:szCs w:val="22"/>
         </w:rPr>
       </w:pPr>
-      <w:bookmarkStart w:id="73" w:name="_Toc445663791"/>
+      <w:bookmarkStart w:id="74" w:name="_Toc445663791"/>
       <w:r>
         <w:rPr>
           <w:sz w:val="22"/>
@@ -14757,7 +15206,7 @@
         </w:rPr>
         <w:t xml:space="preserve"> Basic Navigation</w:t>
       </w:r>
-      <w:bookmarkEnd w:id="73"/>
+      <w:bookmarkEnd w:id="74"/>
     </w:p>
     <w:p>
       <w:pPr>
@@ -14774,13 +15223,13 @@
       <w:pPr>
         <w:pStyle w:val="Heading3"/>
       </w:pPr>
-      <w:bookmarkStart w:id="74" w:name="_Toc445660050"/>
-      <w:bookmarkStart w:id="75" w:name="_Toc445720495"/>
+      <w:bookmarkStart w:id="75" w:name="_Toc445660050"/>
+      <w:bookmarkStart w:id="76" w:name="_Toc445720495"/>
       <w:r>
         <w:t>1.3    Home Page</w:t>
       </w:r>
-      <w:bookmarkEnd w:id="74"/>
       <w:bookmarkEnd w:id="75"/>
+      <w:bookmarkEnd w:id="76"/>
     </w:p>
     <w:p>
       <w:r>
@@ -14791,13 +15240,13 @@
       <w:pPr>
         <w:pStyle w:val="Heading3"/>
       </w:pPr>
-      <w:bookmarkStart w:id="76" w:name="_Toc445660051"/>
-      <w:bookmarkStart w:id="77" w:name="_Toc445720496"/>
+      <w:bookmarkStart w:id="77" w:name="_Toc445660051"/>
+      <w:bookmarkStart w:id="78" w:name="_Toc445720496"/>
       <w:r>
         <w:t>1.4    About Page</w:t>
       </w:r>
-      <w:bookmarkEnd w:id="76"/>
       <w:bookmarkEnd w:id="77"/>
+      <w:bookmarkEnd w:id="78"/>
       <w:r>
         <w:t xml:space="preserve"> </w:t>
       </w:r>
@@ -14865,7 +15314,7 @@
           <w:szCs w:val="22"/>
         </w:rPr>
       </w:pPr>
-      <w:bookmarkStart w:id="78" w:name="_Toc445663792"/>
+      <w:bookmarkStart w:id="79" w:name="_Toc445663792"/>
       <w:r>
         <w:rPr>
           <w:sz w:val="22"/>
@@ -14921,9 +15370,25 @@
           <w:sz w:val="22"/>
           <w:szCs w:val="22"/>
         </w:rPr>
-        <w:t xml:space="preserve"> About Page</w:t>
-      </w:r>
-      <w:bookmarkEnd w:id="78"/>
+        <w:t xml:space="preserve"> </w:t>
+      </w:r>
+      <w:proofErr w:type="gramStart"/>
+      <w:r>
+        <w:rPr>
+          <w:sz w:val="22"/>
+          <w:szCs w:val="22"/>
+        </w:rPr>
+        <w:t>About</w:t>
+      </w:r>
+      <w:proofErr w:type="gramEnd"/>
+      <w:r>
+        <w:rPr>
+          <w:sz w:val="22"/>
+          <w:szCs w:val="22"/>
+        </w:rPr>
+        <w:t xml:space="preserve"> Page</w:t>
+      </w:r>
+      <w:bookmarkEnd w:id="79"/>
     </w:p>
     <w:p>
       <w:pPr>
@@ -14937,14 +15402,14 @@
       <w:pPr>
         <w:pStyle w:val="Heading3"/>
       </w:pPr>
-      <w:bookmarkStart w:id="79" w:name="_Toc445660052"/>
-      <w:bookmarkStart w:id="80" w:name="_Toc445720497"/>
+      <w:bookmarkStart w:id="80" w:name="_Toc445660052"/>
+      <w:bookmarkStart w:id="81" w:name="_Toc445720497"/>
       <w:r>
         <w:lastRenderedPageBreak/>
         <w:t>1.5    Help Page</w:t>
       </w:r>
-      <w:bookmarkEnd w:id="79"/>
       <w:bookmarkEnd w:id="80"/>
+      <w:bookmarkEnd w:id="81"/>
     </w:p>
     <w:p>
       <w:r>
@@ -15007,7 +15472,7 @@
           <w:szCs w:val="22"/>
         </w:rPr>
       </w:pPr>
-      <w:bookmarkStart w:id="81" w:name="_Toc445663793"/>
+      <w:bookmarkStart w:id="82" w:name="_Toc445663793"/>
       <w:r>
         <w:rPr>
           <w:sz w:val="22"/>
@@ -15065,7 +15530,7 @@
         </w:rPr>
         <w:t xml:space="preserve"> Help Page</w:t>
       </w:r>
-      <w:bookmarkEnd w:id="81"/>
+      <w:bookmarkEnd w:id="82"/>
     </w:p>
     <w:p>
       <w:pPr>
@@ -15095,14 +15560,14 @@
       <w:pPr>
         <w:pStyle w:val="Heading3"/>
       </w:pPr>
-      <w:bookmarkStart w:id="82" w:name="_Toc445660053"/>
-      <w:bookmarkStart w:id="83" w:name="_Toc445720498"/>
+      <w:bookmarkStart w:id="83" w:name="_Toc445660053"/>
+      <w:bookmarkStart w:id="84" w:name="_Toc445720498"/>
       <w:r>
         <w:lastRenderedPageBreak/>
         <w:t>1.6    Registration</w:t>
       </w:r>
-      <w:bookmarkEnd w:id="82"/>
       <w:bookmarkEnd w:id="83"/>
+      <w:bookmarkEnd w:id="84"/>
     </w:p>
     <w:p>
       <w:pPr>
@@ -15168,7 +15633,7 @@
           <w:szCs w:val="22"/>
         </w:rPr>
       </w:pPr>
-      <w:bookmarkStart w:id="84" w:name="_Toc445663794"/>
+      <w:bookmarkStart w:id="85" w:name="_Toc445663794"/>
       <w:r>
         <w:rPr>
           <w:sz w:val="22"/>
@@ -15226,7 +15691,7 @@
         </w:rPr>
         <w:t xml:space="preserve"> Registration</w:t>
       </w:r>
-      <w:bookmarkEnd w:id="84"/>
+      <w:bookmarkEnd w:id="85"/>
     </w:p>
     <w:p>
       <w:pPr>
@@ -15240,14 +15705,14 @@
       <w:pPr>
         <w:pStyle w:val="Heading3"/>
       </w:pPr>
-      <w:bookmarkStart w:id="85" w:name="_Toc445660054"/>
-      <w:bookmarkStart w:id="86" w:name="_Toc445720499"/>
+      <w:bookmarkStart w:id="86" w:name="_Toc445660054"/>
+      <w:bookmarkStart w:id="87" w:name="_Toc445720499"/>
       <w:r>
         <w:lastRenderedPageBreak/>
         <w:t>1.7    Logging In</w:t>
       </w:r>
-      <w:bookmarkEnd w:id="85"/>
       <w:bookmarkEnd w:id="86"/>
+      <w:bookmarkEnd w:id="87"/>
     </w:p>
     <w:p>
       <w:pPr>
@@ -15313,7 +15778,7 @@
           <w:szCs w:val="24"/>
         </w:rPr>
       </w:pPr>
-      <w:bookmarkStart w:id="87" w:name="_Toc445663795"/>
+      <w:bookmarkStart w:id="88" w:name="_Toc445663795"/>
       <w:r>
         <w:rPr>
           <w:sz w:val="24"/>
@@ -15371,7 +15836,7 @@
         </w:rPr>
         <w:t xml:space="preserve"> Login Page</w:t>
       </w:r>
-      <w:bookmarkEnd w:id="87"/>
+      <w:bookmarkEnd w:id="88"/>
     </w:p>
     <w:p>
       <w:pPr>
@@ -15385,13 +15850,13 @@
       <w:pPr>
         <w:pStyle w:val="Heading3"/>
       </w:pPr>
-      <w:bookmarkStart w:id="88" w:name="_Toc445660055"/>
-      <w:bookmarkStart w:id="89" w:name="_Toc445720500"/>
+      <w:bookmarkStart w:id="89" w:name="_Toc445660055"/>
+      <w:bookmarkStart w:id="90" w:name="_Toc445720500"/>
       <w:r>
         <w:t>1.8    Navigating Your Profile</w:t>
       </w:r>
-      <w:bookmarkEnd w:id="88"/>
       <w:bookmarkEnd w:id="89"/>
+      <w:bookmarkEnd w:id="90"/>
     </w:p>
     <w:p/>
     <w:p>
@@ -15455,7 +15920,7 @@
           <w:szCs w:val="22"/>
         </w:rPr>
       </w:pPr>
-      <w:bookmarkStart w:id="90" w:name="_Toc445663796"/>
+      <w:bookmarkStart w:id="91" w:name="_Toc445663796"/>
       <w:r>
         <w:rPr>
           <w:sz w:val="22"/>
@@ -15513,7 +15978,7 @@
         </w:rPr>
         <w:t xml:space="preserve"> Profile Page</w:t>
       </w:r>
-      <w:bookmarkEnd w:id="90"/>
+      <w:bookmarkEnd w:id="91"/>
     </w:p>
     <w:p>
       <w:pPr>
@@ -15592,13 +16057,13 @@
       <w:pPr>
         <w:pStyle w:val="Heading3"/>
       </w:pPr>
-      <w:bookmarkStart w:id="91" w:name="_Toc445660056"/>
-      <w:bookmarkStart w:id="92" w:name="_Toc445720501"/>
+      <w:bookmarkStart w:id="92" w:name="_Toc445660056"/>
+      <w:bookmarkStart w:id="93" w:name="_Toc445720501"/>
       <w:r>
         <w:t>1.9    Viewing Profiles</w:t>
       </w:r>
-      <w:bookmarkEnd w:id="91"/>
       <w:bookmarkEnd w:id="92"/>
+      <w:bookmarkEnd w:id="93"/>
     </w:p>
     <w:p/>
     <w:p>
@@ -15673,7 +16138,7 @@
           <w:szCs w:val="22"/>
         </w:rPr>
       </w:pPr>
-      <w:bookmarkStart w:id="93" w:name="_Toc445663797"/>
+      <w:bookmarkStart w:id="94" w:name="_Toc445663797"/>
       <w:r>
         <w:rPr>
           <w:sz w:val="22"/>
@@ -15729,9 +16194,25 @@
           <w:sz w:val="22"/>
           <w:szCs w:val="22"/>
         </w:rPr>
-        <w:t xml:space="preserve"> Profile Page With Events</w:t>
-      </w:r>
-      <w:bookmarkEnd w:id="93"/>
+        <w:t xml:space="preserve"> Profile Page </w:t>
+      </w:r>
+      <w:proofErr w:type="gramStart"/>
+      <w:r>
+        <w:rPr>
+          <w:sz w:val="22"/>
+          <w:szCs w:val="22"/>
+        </w:rPr>
+        <w:t>With</w:t>
+      </w:r>
+      <w:proofErr w:type="gramEnd"/>
+      <w:r>
+        <w:rPr>
+          <w:sz w:val="22"/>
+          <w:szCs w:val="22"/>
+        </w:rPr>
+        <w:t xml:space="preserve"> Events</w:t>
+      </w:r>
+      <w:bookmarkEnd w:id="94"/>
     </w:p>
     <w:p>
       <w:pPr>
@@ -15766,18 +16247,18 @@
         </w:rPr>
         <w:t>If you have any questions, comments, or concerns, do not hesitate to e-mail our project team by using one of the "Help" buttons, which can be found on the top-left of the page (Next to "About") or on the bottom of the sidebar on the left side of the page.</w:t>
       </w:r>
-      <w:bookmarkStart w:id="94" w:name="_Toc445660057"/>
+      <w:bookmarkStart w:id="95" w:name="_Toc445660057"/>
     </w:p>
     <w:p>
       <w:pPr>
         <w:pStyle w:val="Heading3"/>
       </w:pPr>
-      <w:bookmarkStart w:id="95" w:name="_Toc445720502"/>
-      <w:bookmarkEnd w:id="94"/>
+      <w:bookmarkStart w:id="96" w:name="_Toc445720502"/>
+      <w:bookmarkEnd w:id="95"/>
       <w:r>
         <w:t>2.0    Events</w:t>
       </w:r>
-      <w:bookmarkEnd w:id="95"/>
+      <w:bookmarkEnd w:id="96"/>
     </w:p>
     <w:p>
       <w:pPr>
@@ -15843,7 +16324,7 @@
           <w:szCs w:val="22"/>
         </w:rPr>
       </w:pPr>
-      <w:bookmarkStart w:id="96" w:name="_Toc445663798"/>
+      <w:bookmarkStart w:id="97" w:name="_Toc445663798"/>
       <w:r>
         <w:rPr>
           <w:sz w:val="22"/>
@@ -15901,7 +16382,7 @@
         </w:rPr>
         <w:t xml:space="preserve"> Schedule an Event</w:t>
       </w:r>
-      <w:bookmarkEnd w:id="96"/>
+      <w:bookmarkEnd w:id="97"/>
     </w:p>
     <w:p>
       <w:pPr>
@@ -15973,7 +16454,7 @@
           <w:szCs w:val="22"/>
         </w:rPr>
       </w:pPr>
-      <w:bookmarkStart w:id="97" w:name="_Toc445663799"/>
+      <w:bookmarkStart w:id="98" w:name="_Toc445663799"/>
       <w:r>
         <w:rPr>
           <w:sz w:val="22"/>
@@ -16031,7 +16512,7 @@
         </w:rPr>
         <w:t xml:space="preserve"> Events</w:t>
       </w:r>
-      <w:bookmarkEnd w:id="97"/>
+      <w:bookmarkEnd w:id="98"/>
       <w:r>
         <w:rPr>
           <w:sz w:val="22"/>
@@ -16058,16 +16539,16 @@
       <w:pPr>
         <w:pStyle w:val="Heading3"/>
       </w:pPr>
-      <w:bookmarkStart w:id="98" w:name="_Toc445660058"/>
-      <w:bookmarkStart w:id="99" w:name="_Toc445720503"/>
+      <w:bookmarkStart w:id="99" w:name="_Toc445660058"/>
+      <w:bookmarkStart w:id="100" w:name="_Toc445720503"/>
       <w:r>
         <w:t xml:space="preserve">2.1    </w:t>
       </w:r>
       <w:r>
         <w:t>Connections</w:t>
       </w:r>
-      <w:bookmarkEnd w:id="98"/>
       <w:bookmarkEnd w:id="99"/>
+      <w:bookmarkEnd w:id="100"/>
     </w:p>
     <w:p/>
     <w:p>
@@ -16134,7 +16615,7 @@
           <w:szCs w:val="22"/>
         </w:rPr>
       </w:pPr>
-      <w:bookmarkStart w:id="100" w:name="_Toc445663800"/>
+      <w:bookmarkStart w:id="101" w:name="_Toc445663800"/>
       <w:r>
         <w:rPr>
           <w:sz w:val="22"/>
@@ -16192,7 +16673,7 @@
         </w:rPr>
         <w:t xml:space="preserve"> Searching Connections</w:t>
       </w:r>
-      <w:bookmarkEnd w:id="100"/>
+      <w:bookmarkEnd w:id="101"/>
     </w:p>
     <w:p>
       <w:pPr>
@@ -16258,7 +16739,7 @@
           <w:szCs w:val="22"/>
         </w:rPr>
       </w:pPr>
-      <w:bookmarkStart w:id="101" w:name="_Toc445663801"/>
+      <w:bookmarkStart w:id="102" w:name="_Toc445663801"/>
       <w:r>
         <w:rPr>
           <w:sz w:val="22"/>
@@ -16316,7 +16797,7 @@
         </w:rPr>
         <w:t xml:space="preserve"> Users</w:t>
       </w:r>
-      <w:bookmarkEnd w:id="101"/>
+      <w:bookmarkEnd w:id="102"/>
     </w:p>
     <w:p>
       <w:pPr>
@@ -16363,13 +16844,13 @@
       <w:pPr>
         <w:pStyle w:val="Heading3"/>
       </w:pPr>
-      <w:bookmarkStart w:id="102" w:name="_Toc445660059"/>
-      <w:bookmarkStart w:id="103" w:name="_Toc445720504"/>
+      <w:bookmarkStart w:id="103" w:name="_Toc445660059"/>
+      <w:bookmarkStart w:id="104" w:name="_Toc445720504"/>
       <w:r>
         <w:t>2.2    Notifications</w:t>
       </w:r>
-      <w:bookmarkEnd w:id="102"/>
       <w:bookmarkEnd w:id="103"/>
+      <w:bookmarkEnd w:id="104"/>
     </w:p>
     <w:p/>
     <w:p>
@@ -16433,7 +16914,7 @@
           <w:szCs w:val="22"/>
         </w:rPr>
       </w:pPr>
-      <w:bookmarkStart w:id="104" w:name="_Toc445663802"/>
+      <w:bookmarkStart w:id="105" w:name="_Toc445663802"/>
       <w:r>
         <w:rPr>
           <w:sz w:val="22"/>
@@ -16491,7 +16972,7 @@
         </w:rPr>
         <w:t xml:space="preserve"> Viewing Notifications</w:t>
       </w:r>
-      <w:bookmarkEnd w:id="104"/>
+      <w:bookmarkEnd w:id="105"/>
     </w:p>
     <w:p>
       <w:pPr>
@@ -16537,13 +17018,13 @@
       <w:pPr>
         <w:pStyle w:val="Heading3"/>
       </w:pPr>
-      <w:bookmarkStart w:id="105" w:name="_Toc445660060"/>
-      <w:bookmarkStart w:id="106" w:name="_Toc445720505"/>
+      <w:bookmarkStart w:id="106" w:name="_Toc445660060"/>
+      <w:bookmarkStart w:id="107" w:name="_Toc445720505"/>
       <w:r>
         <w:t>2.3    Photos</w:t>
       </w:r>
-      <w:bookmarkEnd w:id="105"/>
       <w:bookmarkEnd w:id="106"/>
+      <w:bookmarkEnd w:id="107"/>
     </w:p>
     <w:p>
       <w:r>
@@ -16606,7 +17087,7 @@
           <w:szCs w:val="22"/>
         </w:rPr>
       </w:pPr>
-      <w:bookmarkStart w:id="107" w:name="_Toc445663803"/>
+      <w:bookmarkStart w:id="108" w:name="_Toc445663803"/>
       <w:r>
         <w:rPr>
           <w:sz w:val="22"/>
@@ -16664,7 +17145,7 @@
         </w:rPr>
         <w:t xml:space="preserve"> Editing Images</w:t>
       </w:r>
-      <w:bookmarkEnd w:id="107"/>
+      <w:bookmarkEnd w:id="108"/>
     </w:p>
     <w:p>
       <w:pPr>
@@ -16739,7 +17220,7 @@
           <w:szCs w:val="22"/>
         </w:rPr>
       </w:pPr>
-      <w:bookmarkStart w:id="108" w:name="_Toc445663804"/>
+      <w:bookmarkStart w:id="109" w:name="_Toc445663804"/>
       <w:r>
         <w:rPr>
           <w:sz w:val="22"/>
@@ -16797,7 +17278,7 @@
         </w:rPr>
         <w:t xml:space="preserve"> Uploading Profile Photos</w:t>
       </w:r>
-      <w:bookmarkEnd w:id="108"/>
+      <w:bookmarkEnd w:id="109"/>
     </w:p>
     <w:p>
       <w:pPr>
@@ -16875,7 +17356,7 @@
           <w:szCs w:val="22"/>
         </w:rPr>
       </w:pPr>
-      <w:bookmarkStart w:id="109" w:name="_Toc445663805"/>
+      <w:bookmarkStart w:id="110" w:name="_Toc445663805"/>
       <w:r>
         <w:rPr>
           <w:sz w:val="22"/>
@@ -16933,7 +17414,7 @@
         </w:rPr>
         <w:t xml:space="preserve"> Removing Profile Photos</w:t>
       </w:r>
-      <w:bookmarkEnd w:id="109"/>
+      <w:bookmarkEnd w:id="110"/>
     </w:p>
     <w:p>
       <w:pPr>
@@ -17011,7 +17492,7 @@
           <w:szCs w:val="22"/>
         </w:rPr>
       </w:pPr>
-      <w:bookmarkStart w:id="110" w:name="_Toc445663806"/>
+      <w:bookmarkStart w:id="111" w:name="_Toc445663806"/>
       <w:r>
         <w:rPr>
           <w:sz w:val="22"/>
@@ -17069,7 +17550,7 @@
         </w:rPr>
         <w:t xml:space="preserve"> Selecting Profile Photos</w:t>
       </w:r>
-      <w:bookmarkEnd w:id="110"/>
+      <w:bookmarkEnd w:id="111"/>
     </w:p>
     <w:p>
       <w:pPr>
@@ -17086,13 +17567,13 @@
       <w:pPr>
         <w:pStyle w:val="Heading3"/>
       </w:pPr>
-      <w:bookmarkStart w:id="111" w:name="_Toc445660061"/>
-      <w:bookmarkStart w:id="112" w:name="_Toc445720506"/>
+      <w:bookmarkStart w:id="112" w:name="_Toc445660061"/>
+      <w:bookmarkStart w:id="113" w:name="_Toc445720506"/>
       <w:r>
         <w:t>2.4    Signing Out</w:t>
       </w:r>
-      <w:bookmarkEnd w:id="111"/>
       <w:bookmarkEnd w:id="112"/>
+      <w:bookmarkEnd w:id="113"/>
     </w:p>
     <w:p/>
     <w:p>
@@ -17157,7 +17638,7 @@
           <w:szCs w:val="22"/>
         </w:rPr>
       </w:pPr>
-      <w:bookmarkStart w:id="113" w:name="_Toc445663807"/>
+      <w:bookmarkStart w:id="114" w:name="_Toc445663807"/>
       <w:r>
         <w:rPr>
           <w:sz w:val="22"/>
@@ -17215,7 +17696,7 @@
         </w:rPr>
         <w:t xml:space="preserve"> Signing Out</w:t>
       </w:r>
-      <w:bookmarkEnd w:id="113"/>
+      <w:bookmarkEnd w:id="114"/>
     </w:p>
     <w:p>
       <w:pPr>
@@ -17244,7 +17725,7 @@
       <w:pPr>
         <w:pStyle w:val="Heading1"/>
       </w:pPr>
-      <w:bookmarkStart w:id="114" w:name="_Toc445720507"/>
+      <w:bookmarkStart w:id="115" w:name="_Toc445720507"/>
       <w:r>
         <w:lastRenderedPageBreak/>
         <w:t>Appendi</w:t>
@@ -17255,17 +17736,17 @@
       <w:r>
         <w:t>B</w:t>
       </w:r>
-      <w:bookmarkEnd w:id="114"/>
+      <w:bookmarkEnd w:id="115"/>
     </w:p>
     <w:p>
       <w:pPr>
         <w:pStyle w:val="Heading2"/>
       </w:pPr>
-      <w:bookmarkStart w:id="115" w:name="_Toc445720508"/>
+      <w:bookmarkStart w:id="116" w:name="_Toc445720508"/>
       <w:r>
         <w:t>Use Cases</w:t>
       </w:r>
-      <w:bookmarkEnd w:id="115"/>
+      <w:bookmarkEnd w:id="116"/>
     </w:p>
     <w:p>
       <w:pPr>
@@ -17722,7 +18203,7 @@
       <w:pPr>
         <w:pStyle w:val="Heading1"/>
       </w:pPr>
-      <w:bookmarkStart w:id="116" w:name="_Toc445720509"/>
+      <w:bookmarkStart w:id="117" w:name="_Toc445720509"/>
       <w:r>
         <w:lastRenderedPageBreak/>
         <w:t xml:space="preserve">Appendix </w:t>
@@ -17730,17 +18211,17 @@
       <w:r>
         <w:t>C</w:t>
       </w:r>
-      <w:bookmarkEnd w:id="116"/>
+      <w:bookmarkEnd w:id="117"/>
     </w:p>
     <w:p>
       <w:pPr>
         <w:pStyle w:val="Heading2"/>
       </w:pPr>
-      <w:bookmarkStart w:id="117" w:name="_Toc445720510"/>
+      <w:bookmarkStart w:id="118" w:name="_Toc445720510"/>
       <w:r>
         <w:t>System Models</w:t>
       </w:r>
-      <w:bookmarkEnd w:id="117"/>
+      <w:bookmarkEnd w:id="118"/>
     </w:p>
     <w:p>
       <w:pPr>
@@ -18161,7 +18642,7 @@
       <w:pPr>
         <w:pStyle w:val="Heading1"/>
       </w:pPr>
-      <w:bookmarkStart w:id="118" w:name="_Toc445720511"/>
+      <w:bookmarkStart w:id="119" w:name="_Toc445720511"/>
       <w:r>
         <w:lastRenderedPageBreak/>
         <w:t xml:space="preserve">Appendix </w:t>
@@ -18169,17 +18650,17 @@
       <w:r>
         <w:t>D</w:t>
       </w:r>
-      <w:bookmarkEnd w:id="118"/>
+      <w:bookmarkEnd w:id="119"/>
     </w:p>
     <w:p>
       <w:pPr>
         <w:pStyle w:val="Heading2"/>
       </w:pPr>
-      <w:bookmarkStart w:id="119" w:name="_Toc445720512"/>
+      <w:bookmarkStart w:id="120" w:name="_Toc445720512"/>
       <w:r>
         <w:t>System Structure</w:t>
       </w:r>
-      <w:bookmarkEnd w:id="119"/>
+      <w:bookmarkEnd w:id="120"/>
     </w:p>
     <w:p/>
     <w:p>
@@ -18294,10 +18775,10 @@
             <v:path o:extrusionok="f" gradientshapeok="t" o:connecttype="rect"/>
             <o:lock v:ext="edit" aspectratio="t"/>
           </v:shapetype>
-          <v:shape id="_x0000_i1025" type="#_x0000_t75" style="width:487.45pt;height:390.65pt" o:ole="">
+          <v:shape id="_x0000_i1025" type="#_x0000_t75" style="width:487.4pt;height:390.45pt" o:ole="">
             <v:imagedata r:id="rId46" o:title=""/>
           </v:shape>
-          <o:OLEObject Type="Embed" ProgID="Visio.Drawing.15" ShapeID="_x0000_i1025" DrawAspect="Content" ObjectID="_1519462359" r:id="rId47"/>
+          <o:OLEObject Type="Embed" ProgID="Visio.Drawing.15" ShapeID="_x0000_i1025" DrawAspect="Content" ObjectID="_1519463924" r:id="rId47"/>
         </w:object>
       </w:r>
     </w:p>
@@ -18391,7 +18872,6 @@
           <w:docPartUnique/>
         </w:docPartObj>
       </w:sdtPr>
-      <w:sdtEndPr/>
       <w:sdtContent>
         <w:r>
           <w:rPr>
@@ -18462,7 +18942,7 @@
                                 <w:rPr>
                                   <w:noProof/>
                                 </w:rPr>
-                                <w:t>33</w:t>
+                                <w:t>24</w:t>
                               </w:r>
                               <w:r>
                                 <w:rPr>
@@ -18528,7 +19008,7 @@
                           <w:rPr>
                             <w:noProof/>
                           </w:rPr>
-                          <w:t>33</w:t>
+                          <w:t>24</w:t>
                         </w:r>
                         <w:r>
                           <w:rPr>
@@ -18643,7 +19123,6 @@
         <w:docPartUnique/>
       </w:docPartObj>
     </w:sdtPr>
-    <w:sdtEndPr/>
     <w:sdtContent>
       <w:p>
         <w:pPr>
@@ -18905,7 +19384,6 @@
           <w:docPartUnique/>
         </w:docPartObj>
       </w:sdtPr>
-      <w:sdtEndPr/>
       <w:sdtContent>
         <w:r>
           <w:rPr>
@@ -18976,7 +19454,7 @@
                                 <w:rPr>
                                   <w:noProof/>
                                 </w:rPr>
-                                <w:t>35</w:t>
+                                <w:t>41</w:t>
                               </w:r>
                               <w:r>
                                 <w:rPr>
@@ -19042,7 +19520,7 @@
                           <w:rPr>
                             <w:noProof/>
                           </w:rPr>
-                          <w:t>35</w:t>
+                          <w:t>41</w:t>
                         </w:r>
                         <w:r>
                           <w:rPr>
@@ -19157,7 +19635,6 @@
         <w:docPartUnique/>
       </w:docPartObj>
     </w:sdtPr>
-    <w:sdtEndPr/>
     <w:sdtContent>
       <w:p>
         <w:pPr>
@@ -21937,6 +22414,7 @@
     <w:rsid w:val="00200591"/>
     <w:rsid w:val="005D7F1D"/>
     <w:rsid w:val="006F255F"/>
+    <w:rsid w:val="00754245"/>
   </w:rsids>
   <m:mathPr>
     <m:mathFont m:val="Cambria Math"/>
@@ -22705,7 +23183,7 @@
 </file>
 
 <file path=customXml/itemProps2.xml><?xml version="1.0" encoding="utf-8"?>
-<ds:datastoreItem xmlns:ds="http://schemas.openxmlformats.org/officeDocument/2006/customXml" ds:itemID="{2D37C5A4-75C5-4FE0-9EBD-70ADE0B9A3CE}">
+<ds:datastoreItem xmlns:ds="http://schemas.openxmlformats.org/officeDocument/2006/customXml" ds:itemID="{43970647-8BEB-4D87-AFDC-3A0B00A4D535}">
   <ds:schemaRefs>
     <ds:schemaRef ds:uri="http://schemas.openxmlformats.org/officeDocument/2006/bibliography"/>
   </ds:schemaRefs>

</xml_diff>